<commit_message>
update icons build about
</commit_message>
<xml_diff>
--- a/docs/Software Requirements Specification.docx
+++ b/docs/Software Requirements Specification.docx
@@ -79,8 +79,6 @@
       <w:pPr>
         <w:pStyle w:val="Textkrper"/>
       </w:pPr>
-      <w:bookmarkStart w:id="0" w:name="_GoBack"/>
-      <w:bookmarkEnd w:id="0"/>
     </w:p>
     <w:p>
       <w:pPr>
@@ -402,21 +400,22 @@
     </w:p>
     <w:sdt>
       <w:sdtPr>
+        <w:rPr>
+          <w:rFonts w:ascii="Times New Roman" w:eastAsia="Times New Roman" w:hAnsi="Times New Roman" w:cs="Times New Roman"/>
+          <w:b w:val="0"/>
+          <w:bCs w:val="0"/>
+          <w:color w:val="auto"/>
+          <w:sz w:val="20"/>
+          <w:szCs w:val="20"/>
+          <w:lang w:val="en-US" w:eastAsia="en-US"/>
+        </w:rPr>
         <w:id w:val="1115495021"/>
         <w:docPartObj>
           <w:docPartGallery w:val="Table of Contents"/>
           <w:docPartUnique/>
         </w:docPartObj>
       </w:sdtPr>
-      <w:sdtEndPr>
-        <w:rPr>
-          <w:rFonts w:ascii="Times New Roman" w:eastAsia="Times New Roman" w:hAnsi="Times New Roman" w:cs="Times New Roman"/>
-          <w:color w:val="auto"/>
-          <w:sz w:val="20"/>
-          <w:szCs w:val="20"/>
-          <w:lang w:val="en-US" w:eastAsia="en-US"/>
-        </w:rPr>
-      </w:sdtEndPr>
+      <w:sdtEndPr/>
       <w:sdtContent>
         <w:p>
           <w:pPr>
@@ -446,7 +445,7 @@
           <w:r>
             <w:fldChar w:fldCharType="separate"/>
           </w:r>
-          <w:hyperlink w:anchor="_Toc464726362" w:history="1">
+          <w:hyperlink w:anchor="_Toc465091084" w:history="1">
             <w:r>
               <w:rPr>
                 <w:rStyle w:val="Hyperlink"/>
@@ -490,7 +489,7 @@
                 <w:noProof/>
                 <w:webHidden/>
               </w:rPr>
-              <w:instrText xml:space="preserve"> PAGEREF _Toc464726362 \h </w:instrText>
+              <w:instrText xml:space="preserve"> PAGEREF _Toc465091084 \h </w:instrText>
             </w:r>
             <w:r>
               <w:rPr>
@@ -535,7 +534,7 @@
               <w:lang w:val="de-DE" w:eastAsia="de-DE"/>
             </w:rPr>
           </w:pPr>
-          <w:hyperlink w:anchor="_Toc464726363" w:history="1">
+          <w:hyperlink w:anchor="_Toc465091085" w:history="1">
             <w:r>
               <w:rPr>
                 <w:rStyle w:val="Hyperlink"/>
@@ -579,7 +578,7 @@
                 <w:noProof/>
                 <w:webHidden/>
               </w:rPr>
-              <w:instrText xml:space="preserve"> PAGEREF _Toc464726363 \h </w:instrText>
+              <w:instrText xml:space="preserve"> PAGEREF _Toc465091085 \h </w:instrText>
             </w:r>
             <w:r>
               <w:rPr>
@@ -624,7 +623,7 @@
               <w:lang w:val="de-DE" w:eastAsia="de-DE"/>
             </w:rPr>
           </w:pPr>
-          <w:hyperlink w:anchor="_Toc464726364" w:history="1">
+          <w:hyperlink w:anchor="_Toc465091086" w:history="1">
             <w:r>
               <w:rPr>
                 <w:rStyle w:val="Hyperlink"/>
@@ -668,7 +667,7 @@
                 <w:noProof/>
                 <w:webHidden/>
               </w:rPr>
-              <w:instrText xml:space="preserve"> PAGEREF _Toc464726364 \h </w:instrText>
+              <w:instrText xml:space="preserve"> PAGEREF _Toc465091086 \h </w:instrText>
             </w:r>
             <w:r>
               <w:rPr>
@@ -713,7 +712,7 @@
               <w:lang w:val="de-DE" w:eastAsia="de-DE"/>
             </w:rPr>
           </w:pPr>
-          <w:hyperlink w:anchor="_Toc464726365" w:history="1">
+          <w:hyperlink w:anchor="_Toc465091087" w:history="1">
             <w:r>
               <w:rPr>
                 <w:rStyle w:val="Hyperlink"/>
@@ -757,7 +756,7 @@
                 <w:noProof/>
                 <w:webHidden/>
               </w:rPr>
-              <w:instrText xml:space="preserve"> PAGEREF _Toc464726365 \h </w:instrText>
+              <w:instrText xml:space="preserve"> PAGEREF _Toc465091087 \h </w:instrText>
             </w:r>
             <w:r>
               <w:rPr>
@@ -802,7 +801,7 @@
               <w:lang w:val="de-DE" w:eastAsia="de-DE"/>
             </w:rPr>
           </w:pPr>
-          <w:hyperlink w:anchor="_Toc464726366" w:history="1">
+          <w:hyperlink w:anchor="_Toc465091088" w:history="1">
             <w:r>
               <w:rPr>
                 <w:rStyle w:val="Hyperlink"/>
@@ -846,7 +845,7 @@
                 <w:noProof/>
                 <w:webHidden/>
               </w:rPr>
-              <w:instrText xml:space="preserve"> PAGEREF _Toc464726366 \h </w:instrText>
+              <w:instrText xml:space="preserve"> PAGEREF _Toc465091088 \h </w:instrText>
             </w:r>
             <w:r>
               <w:rPr>
@@ -891,7 +890,7 @@
               <w:lang w:val="de-DE" w:eastAsia="de-DE"/>
             </w:rPr>
           </w:pPr>
-          <w:hyperlink w:anchor="_Toc464726367" w:history="1">
+          <w:hyperlink w:anchor="_Toc465091089" w:history="1">
             <w:r>
               <w:rPr>
                 <w:rStyle w:val="Hyperlink"/>
@@ -935,7 +934,7 @@
                 <w:noProof/>
                 <w:webHidden/>
               </w:rPr>
-              <w:instrText xml:space="preserve"> PAGEREF _Toc464726367 \h </w:instrText>
+              <w:instrText xml:space="preserve"> PAGEREF _Toc465091089 \h </w:instrText>
             </w:r>
             <w:r>
               <w:rPr>
@@ -980,7 +979,7 @@
               <w:lang w:val="de-DE" w:eastAsia="de-DE"/>
             </w:rPr>
           </w:pPr>
-          <w:hyperlink w:anchor="_Toc464726368" w:history="1">
+          <w:hyperlink w:anchor="_Toc465091090" w:history="1">
             <w:r>
               <w:rPr>
                 <w:rStyle w:val="Hyperlink"/>
@@ -1024,7 +1023,7 @@
                 <w:noProof/>
                 <w:webHidden/>
               </w:rPr>
-              <w:instrText xml:space="preserve"> PAGEREF _Toc464726368 \h </w:instrText>
+              <w:instrText xml:space="preserve"> PAGEREF _Toc465091090 \h </w:instrText>
             </w:r>
             <w:r>
               <w:rPr>
@@ -1069,7 +1068,7 @@
               <w:lang w:val="de-DE" w:eastAsia="de-DE"/>
             </w:rPr>
           </w:pPr>
-          <w:hyperlink w:anchor="_Toc464726369" w:history="1">
+          <w:hyperlink w:anchor="_Toc465091091" w:history="1">
             <w:r>
               <w:rPr>
                 <w:rStyle w:val="Hyperlink"/>
@@ -1113,7 +1112,7 @@
                 <w:noProof/>
                 <w:webHidden/>
               </w:rPr>
-              <w:instrText xml:space="preserve"> PAGEREF _Toc464726369 \h </w:instrText>
+              <w:instrText xml:space="preserve"> PAGEREF _Toc465091091 \h </w:instrText>
             </w:r>
             <w:r>
               <w:rPr>
@@ -1158,7 +1157,7 @@
               <w:lang w:val="de-DE" w:eastAsia="de-DE"/>
             </w:rPr>
           </w:pPr>
-          <w:hyperlink w:anchor="_Toc464726370" w:history="1">
+          <w:hyperlink w:anchor="_Toc465091092" w:history="1">
             <w:r>
               <w:rPr>
                 <w:rStyle w:val="Hyperlink"/>
@@ -1202,7 +1201,7 @@
                 <w:noProof/>
                 <w:webHidden/>
               </w:rPr>
-              <w:instrText xml:space="preserve"> PAGEREF _Toc464726370 \h </w:instrText>
+              <w:instrText xml:space="preserve"> PAGEREF _Toc465091092 \h </w:instrText>
             </w:r>
             <w:r>
               <w:rPr>
@@ -1247,7 +1246,7 @@
               <w:lang w:val="de-DE" w:eastAsia="de-DE"/>
             </w:rPr>
           </w:pPr>
-          <w:hyperlink w:anchor="_Toc464726371" w:history="1">
+          <w:hyperlink w:anchor="_Toc465091093" w:history="1">
             <w:r>
               <w:rPr>
                 <w:rStyle w:val="Hyperlink"/>
@@ -1291,7 +1290,7 @@
                 <w:noProof/>
                 <w:webHidden/>
               </w:rPr>
-              <w:instrText xml:space="preserve"> PAGEREF _Toc464726371 \h </w:instrText>
+              <w:instrText xml:space="preserve"> PAGEREF _Toc465091093 \h </w:instrText>
             </w:r>
             <w:r>
               <w:rPr>
@@ -1336,7 +1335,7 @@
               <w:lang w:val="de-DE" w:eastAsia="de-DE"/>
             </w:rPr>
           </w:pPr>
-          <w:hyperlink w:anchor="_Toc464726372" w:history="1">
+          <w:hyperlink w:anchor="_Toc465091094" w:history="1">
             <w:r>
               <w:rPr>
                 <w:rStyle w:val="Hyperlink"/>
@@ -1380,7 +1379,7 @@
                 <w:noProof/>
                 <w:webHidden/>
               </w:rPr>
-              <w:instrText xml:space="preserve"> PAGEREF _Toc464726372 \h </w:instrText>
+              <w:instrText xml:space="preserve"> PAGEREF _Toc465091094 \h </w:instrText>
             </w:r>
             <w:r>
               <w:rPr>
@@ -1425,7 +1424,7 @@
               <w:lang w:val="de-DE" w:eastAsia="de-DE"/>
             </w:rPr>
           </w:pPr>
-          <w:hyperlink w:anchor="_Toc464726373" w:history="1">
+          <w:hyperlink w:anchor="_Toc465091095" w:history="1">
             <w:r>
               <w:rPr>
                 <w:rStyle w:val="Hyperlink"/>
@@ -1469,7 +1468,7 @@
                 <w:noProof/>
                 <w:webHidden/>
               </w:rPr>
-              <w:instrText xml:space="preserve"> PAGEREF _Toc464726373 \h </w:instrText>
+              <w:instrText xml:space="preserve"> PAGEREF _Toc465091095 \h </w:instrText>
             </w:r>
             <w:r>
               <w:rPr>
@@ -1514,7 +1513,7 @@
               <w:lang w:val="de-DE" w:eastAsia="de-DE"/>
             </w:rPr>
           </w:pPr>
-          <w:hyperlink w:anchor="_Toc464726374" w:history="1">
+          <w:hyperlink w:anchor="_Toc465091096" w:history="1">
             <w:r>
               <w:rPr>
                 <w:rStyle w:val="Hyperlink"/>
@@ -1558,7 +1557,7 @@
                 <w:noProof/>
                 <w:webHidden/>
               </w:rPr>
-              <w:instrText xml:space="preserve"> PAGEREF _Toc464726374 \h </w:instrText>
+              <w:instrText xml:space="preserve"> PAGEREF _Toc465091096 \h </w:instrText>
             </w:r>
             <w:r>
               <w:rPr>
@@ -1603,7 +1602,7 @@
               <w:lang w:val="de-DE" w:eastAsia="de-DE"/>
             </w:rPr>
           </w:pPr>
-          <w:hyperlink w:anchor="_Toc464726375" w:history="1">
+          <w:hyperlink w:anchor="_Toc465091097" w:history="1">
             <w:r>
               <w:rPr>
                 <w:rStyle w:val="Hyperlink"/>
@@ -1647,7 +1646,7 @@
                 <w:noProof/>
                 <w:webHidden/>
               </w:rPr>
-              <w:instrText xml:space="preserve"> PAGEREF _Toc464726375 \h </w:instrText>
+              <w:instrText xml:space="preserve"> PAGEREF _Toc465091097 \h </w:instrText>
             </w:r>
             <w:r>
               <w:rPr>
@@ -1689,7 +1688,7 @@
               <w:lang w:val="de-DE" w:eastAsia="de-DE"/>
             </w:rPr>
           </w:pPr>
-          <w:hyperlink w:anchor="_Toc464726376" w:history="1">
+          <w:hyperlink w:anchor="_Toc465091098" w:history="1">
             <w:r>
               <w:rPr>
                 <w:rStyle w:val="Hyperlink"/>
@@ -1733,7 +1732,7 @@
                 <w:noProof/>
                 <w:webHidden/>
               </w:rPr>
-              <w:instrText xml:space="preserve"> PAGEREF _Toc464726376 \h </w:instrText>
+              <w:instrText xml:space="preserve"> PAGEREF _Toc465091098 \h </w:instrText>
             </w:r>
             <w:r>
               <w:rPr>
@@ -1775,7 +1774,7 @@
               <w:lang w:val="de-DE" w:eastAsia="de-DE"/>
             </w:rPr>
           </w:pPr>
-          <w:hyperlink w:anchor="_Toc464726377" w:history="1">
+          <w:hyperlink w:anchor="_Toc465091099" w:history="1">
             <w:r>
               <w:rPr>
                 <w:rStyle w:val="Hyperlink"/>
@@ -1819,7 +1818,7 @@
                 <w:noProof/>
                 <w:webHidden/>
               </w:rPr>
-              <w:instrText xml:space="preserve"> PAGEREF _Toc464726377 \h </w:instrText>
+              <w:instrText xml:space="preserve"> PAGEREF _Toc465091099 \h </w:instrText>
             </w:r>
             <w:r>
               <w:rPr>
@@ -1861,7 +1860,7 @@
               <w:lang w:val="de-DE" w:eastAsia="de-DE"/>
             </w:rPr>
           </w:pPr>
-          <w:hyperlink w:anchor="_Toc464726378" w:history="1">
+          <w:hyperlink w:anchor="_Toc465091100" w:history="1">
             <w:r>
               <w:rPr>
                 <w:rStyle w:val="Hyperlink"/>
@@ -1905,7 +1904,7 @@
                 <w:noProof/>
                 <w:webHidden/>
               </w:rPr>
-              <w:instrText xml:space="preserve"> PAGEREF _Toc464726378 \h </w:instrText>
+              <w:instrText xml:space="preserve"> PAGEREF _Toc465091100 \h </w:instrText>
             </w:r>
             <w:r>
               <w:rPr>
@@ -1950,7 +1949,7 @@
               <w:lang w:val="de-DE" w:eastAsia="de-DE"/>
             </w:rPr>
           </w:pPr>
-          <w:hyperlink w:anchor="_Toc464726379" w:history="1">
+          <w:hyperlink w:anchor="_Toc465091101" w:history="1">
             <w:r>
               <w:rPr>
                 <w:rStyle w:val="Hyperlink"/>
@@ -1994,7 +1993,7 @@
                 <w:noProof/>
                 <w:webHidden/>
               </w:rPr>
-              <w:instrText xml:space="preserve"> PAGEREF _Toc464726379 \h </w:instrText>
+              <w:instrText xml:space="preserve"> PAGEREF _Toc465091101 \h </w:instrText>
             </w:r>
             <w:r>
               <w:rPr>
@@ -2036,7 +2035,7 @@
               <w:lang w:val="de-DE" w:eastAsia="de-DE"/>
             </w:rPr>
           </w:pPr>
-          <w:hyperlink w:anchor="_Toc464726380" w:history="1">
+          <w:hyperlink w:anchor="_Toc465091102" w:history="1">
             <w:r>
               <w:rPr>
                 <w:rStyle w:val="Hyperlink"/>
@@ -2080,7 +2079,7 @@
                 <w:noProof/>
                 <w:webHidden/>
               </w:rPr>
-              <w:instrText xml:space="preserve"> PAGEREF _Toc464726380 \h </w:instrText>
+              <w:instrText xml:space="preserve"> PAGEREF _Toc465091102 \h </w:instrText>
             </w:r>
             <w:r>
               <w:rPr>
@@ -2122,7 +2121,7 @@
               <w:lang w:val="de-DE" w:eastAsia="de-DE"/>
             </w:rPr>
           </w:pPr>
-          <w:hyperlink w:anchor="_Toc464726381" w:history="1">
+          <w:hyperlink w:anchor="_Toc465091103" w:history="1">
             <w:r>
               <w:rPr>
                 <w:rStyle w:val="Hyperlink"/>
@@ -2166,7 +2165,7 @@
                 <w:noProof/>
                 <w:webHidden/>
               </w:rPr>
-              <w:instrText xml:space="preserve"> PAGEREF _Toc464726381 \h </w:instrText>
+              <w:instrText xml:space="preserve"> PAGEREF _Toc465091103 \h </w:instrText>
             </w:r>
             <w:r>
               <w:rPr>
@@ -2208,7 +2207,7 @@
               <w:lang w:val="de-DE" w:eastAsia="de-DE"/>
             </w:rPr>
           </w:pPr>
-          <w:hyperlink w:anchor="_Toc464726382" w:history="1">
+          <w:hyperlink w:anchor="_Toc465091104" w:history="1">
             <w:r>
               <w:rPr>
                 <w:rStyle w:val="Hyperlink"/>
@@ -2252,7 +2251,7 @@
                 <w:noProof/>
                 <w:webHidden/>
               </w:rPr>
-              <w:instrText xml:space="preserve"> PAGEREF _Toc464726382 \h </w:instrText>
+              <w:instrText xml:space="preserve"> PAGEREF _Toc465091104 \h </w:instrText>
             </w:r>
             <w:r>
               <w:rPr>
@@ -2294,7 +2293,7 @@
               <w:lang w:val="de-DE" w:eastAsia="de-DE"/>
             </w:rPr>
           </w:pPr>
-          <w:hyperlink w:anchor="_Toc464726383" w:history="1">
+          <w:hyperlink w:anchor="_Toc465091105" w:history="1">
             <w:r>
               <w:rPr>
                 <w:rStyle w:val="Hyperlink"/>
@@ -2338,7 +2337,7 @@
                 <w:noProof/>
                 <w:webHidden/>
               </w:rPr>
-              <w:instrText xml:space="preserve"> PAGEREF _Toc464726383 \h </w:instrText>
+              <w:instrText xml:space="preserve"> PAGEREF _Toc465091105 \h </w:instrText>
             </w:r>
             <w:r>
               <w:rPr>
@@ -2383,7 +2382,7 @@
               <w:lang w:val="de-DE" w:eastAsia="de-DE"/>
             </w:rPr>
           </w:pPr>
-          <w:hyperlink w:anchor="_Toc464726384" w:history="1">
+          <w:hyperlink w:anchor="_Toc465091106" w:history="1">
             <w:r>
               <w:rPr>
                 <w:rStyle w:val="Hyperlink"/>
@@ -2427,7 +2426,7 @@
                 <w:noProof/>
                 <w:webHidden/>
               </w:rPr>
-              <w:instrText xml:space="preserve"> PAGEREF _Toc464726384 \h </w:instrText>
+              <w:instrText xml:space="preserve"> PAGEREF _Toc465091106 \h </w:instrText>
             </w:r>
             <w:r>
               <w:rPr>
@@ -2469,7 +2468,7 @@
               <w:lang w:val="de-DE" w:eastAsia="de-DE"/>
             </w:rPr>
           </w:pPr>
-          <w:hyperlink w:anchor="_Toc464726385" w:history="1">
+          <w:hyperlink w:anchor="_Toc465091107" w:history="1">
             <w:r>
               <w:rPr>
                 <w:rStyle w:val="Hyperlink"/>
@@ -2513,7 +2512,7 @@
                 <w:noProof/>
                 <w:webHidden/>
               </w:rPr>
-              <w:instrText xml:space="preserve"> PAGEREF _Toc464726385 \h </w:instrText>
+              <w:instrText xml:space="preserve"> PAGEREF _Toc465091107 \h </w:instrText>
             </w:r>
             <w:r>
               <w:rPr>
@@ -2555,7 +2554,7 @@
               <w:lang w:val="de-DE" w:eastAsia="de-DE"/>
             </w:rPr>
           </w:pPr>
-          <w:hyperlink w:anchor="_Toc464726386" w:history="1">
+          <w:hyperlink w:anchor="_Toc465091108" w:history="1">
             <w:r>
               <w:rPr>
                 <w:rStyle w:val="Hyperlink"/>
@@ -2599,7 +2598,7 @@
                 <w:noProof/>
                 <w:webHidden/>
               </w:rPr>
-              <w:instrText xml:space="preserve"> PAGEREF _Toc464726386 \h </w:instrText>
+              <w:instrText xml:space="preserve"> PAGEREF _Toc465091108 \h </w:instrText>
             </w:r>
             <w:r>
               <w:rPr>
@@ -2641,7 +2640,7 @@
               <w:lang w:val="de-DE" w:eastAsia="de-DE"/>
             </w:rPr>
           </w:pPr>
-          <w:hyperlink w:anchor="_Toc464726387" w:history="1">
+          <w:hyperlink w:anchor="_Toc465091109" w:history="1">
             <w:r>
               <w:rPr>
                 <w:rStyle w:val="Hyperlink"/>
@@ -2685,7 +2684,7 @@
                 <w:noProof/>
                 <w:webHidden/>
               </w:rPr>
-              <w:instrText xml:space="preserve"> PAGEREF _Toc464726387 \h </w:instrText>
+              <w:instrText xml:space="preserve"> PAGEREF _Toc465091109 \h </w:instrText>
             </w:r>
             <w:r>
               <w:rPr>
@@ -2727,7 +2726,7 @@
               <w:lang w:val="de-DE" w:eastAsia="de-DE"/>
             </w:rPr>
           </w:pPr>
-          <w:hyperlink w:anchor="_Toc464726388" w:history="1">
+          <w:hyperlink w:anchor="_Toc465091110" w:history="1">
             <w:r>
               <w:rPr>
                 <w:rStyle w:val="Hyperlink"/>
@@ -2771,7 +2770,7 @@
                 <w:noProof/>
                 <w:webHidden/>
               </w:rPr>
-              <w:instrText xml:space="preserve"> PAGEREF _Toc464726388 \h </w:instrText>
+              <w:instrText xml:space="preserve"> PAGEREF _Toc465091110 \h </w:instrText>
             </w:r>
             <w:r>
               <w:rPr>
@@ -2791,7 +2790,7 @@
                 <w:noProof/>
                 <w:webHidden/>
               </w:rPr>
-              <w:t>5</w:t>
+              <w:t>6</w:t>
             </w:r>
             <w:r>
               <w:rPr>
@@ -2813,7 +2812,7 @@
               <w:lang w:val="de-DE" w:eastAsia="de-DE"/>
             </w:rPr>
           </w:pPr>
-          <w:hyperlink w:anchor="_Toc464726389" w:history="1">
+          <w:hyperlink w:anchor="_Toc465091111" w:history="1">
             <w:r>
               <w:rPr>
                 <w:rStyle w:val="Hyperlink"/>
@@ -2857,7 +2856,7 @@
                 <w:noProof/>
                 <w:webHidden/>
               </w:rPr>
-              <w:instrText xml:space="preserve"> PAGEREF _Toc464726389 \h </w:instrText>
+              <w:instrText xml:space="preserve"> PAGEREF _Toc465091111 \h </w:instrText>
             </w:r>
             <w:r>
               <w:rPr>
@@ -2902,7 +2901,7 @@
               <w:lang w:val="de-DE" w:eastAsia="de-DE"/>
             </w:rPr>
           </w:pPr>
-          <w:hyperlink w:anchor="_Toc464726390" w:history="1">
+          <w:hyperlink w:anchor="_Toc465091112" w:history="1">
             <w:r>
               <w:rPr>
                 <w:rStyle w:val="Hyperlink"/>
@@ -2946,7 +2945,7 @@
                 <w:noProof/>
                 <w:webHidden/>
               </w:rPr>
-              <w:instrText xml:space="preserve"> PAGEREF _Toc464726390 \h </w:instrText>
+              <w:instrText xml:space="preserve"> PAGEREF _Toc465091112 \h </w:instrText>
             </w:r>
             <w:r>
               <w:rPr>
@@ -2991,7 +2990,7 @@
               <w:lang w:val="de-DE" w:eastAsia="de-DE"/>
             </w:rPr>
           </w:pPr>
-          <w:hyperlink w:anchor="_Toc464726391" w:history="1">
+          <w:hyperlink w:anchor="_Toc465091113" w:history="1">
             <w:r>
               <w:rPr>
                 <w:rStyle w:val="Hyperlink"/>
@@ -3035,7 +3034,7 @@
                 <w:noProof/>
                 <w:webHidden/>
               </w:rPr>
-              <w:instrText xml:space="preserve"> PAGEREF _Toc464726391 \h </w:instrText>
+              <w:instrText xml:space="preserve"> PAGEREF _Toc465091113 \h </w:instrText>
             </w:r>
             <w:r>
               <w:rPr>
@@ -3080,7 +3079,7 @@
               <w:lang w:val="de-DE" w:eastAsia="de-DE"/>
             </w:rPr>
           </w:pPr>
-          <w:hyperlink w:anchor="_Toc464726392" w:history="1">
+          <w:hyperlink w:anchor="_Toc465091114" w:history="1">
             <w:r>
               <w:rPr>
                 <w:rStyle w:val="Hyperlink"/>
@@ -3124,7 +3123,7 @@
                 <w:noProof/>
                 <w:webHidden/>
               </w:rPr>
-              <w:instrText xml:space="preserve"> PAGEREF _Toc464726392 \h </w:instrText>
+              <w:instrText xml:space="preserve"> PAGEREF _Toc465091114 \h </w:instrText>
             </w:r>
             <w:r>
               <w:rPr>
@@ -3169,7 +3168,7 @@
               <w:lang w:val="de-DE" w:eastAsia="de-DE"/>
             </w:rPr>
           </w:pPr>
-          <w:hyperlink w:anchor="_Toc464726393" w:history="1">
+          <w:hyperlink w:anchor="_Toc465091115" w:history="1">
             <w:r>
               <w:rPr>
                 <w:rStyle w:val="Hyperlink"/>
@@ -3213,7 +3212,7 @@
                 <w:noProof/>
                 <w:webHidden/>
               </w:rPr>
-              <w:instrText xml:space="preserve"> PAGEREF _Toc464726393 \h </w:instrText>
+              <w:instrText xml:space="preserve"> PAGEREF _Toc465091115 \h </w:instrText>
             </w:r>
             <w:r>
               <w:rPr>
@@ -3258,7 +3257,7 @@
               <w:lang w:val="de-DE" w:eastAsia="de-DE"/>
             </w:rPr>
           </w:pPr>
-          <w:hyperlink w:anchor="_Toc464726394" w:history="1">
+          <w:hyperlink w:anchor="_Toc465091116" w:history="1">
             <w:r>
               <w:rPr>
                 <w:rStyle w:val="Hyperlink"/>
@@ -3302,7 +3301,7 @@
                 <w:noProof/>
                 <w:webHidden/>
               </w:rPr>
-              <w:instrText xml:space="preserve"> PAGEREF _Toc464726394 \h </w:instrText>
+              <w:instrText xml:space="preserve"> PAGEREF _Toc465091116 \h </w:instrText>
             </w:r>
             <w:r>
               <w:rPr>
@@ -3344,7 +3343,7 @@
               <w:lang w:val="de-DE" w:eastAsia="de-DE"/>
             </w:rPr>
           </w:pPr>
-          <w:hyperlink w:anchor="_Toc464726395" w:history="1">
+          <w:hyperlink w:anchor="_Toc465091117" w:history="1">
             <w:r>
               <w:rPr>
                 <w:rStyle w:val="Hyperlink"/>
@@ -3388,7 +3387,7 @@
                 <w:noProof/>
                 <w:webHidden/>
               </w:rPr>
-              <w:instrText xml:space="preserve"> PAGEREF _Toc464726395 \h </w:instrText>
+              <w:instrText xml:space="preserve"> PAGEREF _Toc465091117 \h </w:instrText>
             </w:r>
             <w:r>
               <w:rPr>
@@ -3430,7 +3429,7 @@
               <w:lang w:val="de-DE" w:eastAsia="de-DE"/>
             </w:rPr>
           </w:pPr>
-          <w:hyperlink w:anchor="_Toc464726396" w:history="1">
+          <w:hyperlink w:anchor="_Toc465091118" w:history="1">
             <w:r>
               <w:rPr>
                 <w:rStyle w:val="Hyperlink"/>
@@ -3474,7 +3473,7 @@
                 <w:noProof/>
                 <w:webHidden/>
               </w:rPr>
-              <w:instrText xml:space="preserve"> PAGEREF _Toc464726396 \h </w:instrText>
+              <w:instrText xml:space="preserve"> PAGEREF _Toc465091118 \h </w:instrText>
             </w:r>
             <w:r>
               <w:rPr>
@@ -3516,7 +3515,7 @@
               <w:lang w:val="de-DE" w:eastAsia="de-DE"/>
             </w:rPr>
           </w:pPr>
-          <w:hyperlink w:anchor="_Toc464726397" w:history="1">
+          <w:hyperlink w:anchor="_Toc465091119" w:history="1">
             <w:r>
               <w:rPr>
                 <w:rStyle w:val="Hyperlink"/>
@@ -3560,7 +3559,7 @@
                 <w:noProof/>
                 <w:webHidden/>
               </w:rPr>
-              <w:instrText xml:space="preserve"> PAGEREF _Toc464726397 \h </w:instrText>
+              <w:instrText xml:space="preserve"> PAGEREF _Toc465091119 \h </w:instrText>
             </w:r>
             <w:r>
               <w:rPr>
@@ -3602,7 +3601,7 @@
               <w:lang w:val="de-DE" w:eastAsia="de-DE"/>
             </w:rPr>
           </w:pPr>
-          <w:hyperlink w:anchor="_Toc464726398" w:history="1">
+          <w:hyperlink w:anchor="_Toc465091120" w:history="1">
             <w:r>
               <w:rPr>
                 <w:rStyle w:val="Hyperlink"/>
@@ -3646,7 +3645,7 @@
                 <w:noProof/>
                 <w:webHidden/>
               </w:rPr>
-              <w:instrText xml:space="preserve"> PAGEREF _Toc464726398 \h </w:instrText>
+              <w:instrText xml:space="preserve"> PAGEREF _Toc465091120 \h </w:instrText>
             </w:r>
             <w:r>
               <w:rPr>
@@ -3691,7 +3690,7 @@
               <w:lang w:val="de-DE" w:eastAsia="de-DE"/>
             </w:rPr>
           </w:pPr>
-          <w:hyperlink w:anchor="_Toc464726399" w:history="1">
+          <w:hyperlink w:anchor="_Toc465091121" w:history="1">
             <w:r>
               <w:rPr>
                 <w:rStyle w:val="Hyperlink"/>
@@ -3735,7 +3734,7 @@
                 <w:noProof/>
                 <w:webHidden/>
               </w:rPr>
-              <w:instrText xml:space="preserve"> PAGEREF _Toc464726399 \h </w:instrText>
+              <w:instrText xml:space="preserve"> PAGEREF _Toc465091121 \h </w:instrText>
             </w:r>
             <w:r>
               <w:rPr>
@@ -3780,7 +3779,7 @@
               <w:lang w:val="de-DE" w:eastAsia="de-DE"/>
             </w:rPr>
           </w:pPr>
-          <w:hyperlink w:anchor="_Toc464726400" w:history="1">
+          <w:hyperlink w:anchor="_Toc465091122" w:history="1">
             <w:r>
               <w:rPr>
                 <w:rStyle w:val="Hyperlink"/>
@@ -3824,7 +3823,7 @@
                 <w:noProof/>
                 <w:webHidden/>
               </w:rPr>
-              <w:instrText xml:space="preserve"> PAGEREF _Toc464726400 \h </w:instrText>
+              <w:instrText xml:space="preserve"> PAGEREF _Toc465091122 \h </w:instrText>
             </w:r>
             <w:r>
               <w:rPr>
@@ -3869,7 +3868,7 @@
               <w:lang w:val="de-DE" w:eastAsia="de-DE"/>
             </w:rPr>
           </w:pPr>
-          <w:hyperlink w:anchor="_Toc464726401" w:history="1">
+          <w:hyperlink w:anchor="_Toc465091123" w:history="1">
             <w:r>
               <w:rPr>
                 <w:rStyle w:val="Hyperlink"/>
@@ -3913,7 +3912,7 @@
                 <w:noProof/>
                 <w:webHidden/>
               </w:rPr>
-              <w:instrText xml:space="preserve"> PAGEREF _Toc464726401 \h </w:instrText>
+              <w:instrText xml:space="preserve"> PAGEREF _Toc465091123 \h </w:instrText>
             </w:r>
             <w:r>
               <w:rPr>
@@ -3958,7 +3957,7 @@
               <w:lang w:val="de-DE" w:eastAsia="de-DE"/>
             </w:rPr>
           </w:pPr>
-          <w:hyperlink w:anchor="_Toc464726402" w:history="1">
+          <w:hyperlink w:anchor="_Toc465091124" w:history="1">
             <w:r>
               <w:rPr>
                 <w:rStyle w:val="Hyperlink"/>
@@ -4002,7 +4001,7 @@
                 <w:noProof/>
                 <w:webHidden/>
               </w:rPr>
-              <w:instrText xml:space="preserve"> PAGEREF _Toc464726402 \h </w:instrText>
+              <w:instrText xml:space="preserve"> PAGEREF _Toc465091124 \h </w:instrText>
             </w:r>
             <w:r>
               <w:rPr>
@@ -4047,7 +4046,7 @@
               <w:lang w:val="de-DE" w:eastAsia="de-DE"/>
             </w:rPr>
           </w:pPr>
-          <w:hyperlink w:anchor="_Toc464726403" w:history="1">
+          <w:hyperlink w:anchor="_Toc465091125" w:history="1">
             <w:r>
               <w:rPr>
                 <w:rStyle w:val="Hyperlink"/>
@@ -4091,7 +4090,7 @@
                 <w:noProof/>
                 <w:webHidden/>
               </w:rPr>
-              <w:instrText xml:space="preserve"> PAGEREF _Toc464726403 \h </w:instrText>
+              <w:instrText xml:space="preserve"> PAGEREF _Toc465091125 \h </w:instrText>
             </w:r>
             <w:r>
               <w:rPr>
@@ -4151,61 +4150,61 @@
       <w:pPr>
         <w:pStyle w:val="berschrift1"/>
       </w:pPr>
-      <w:bookmarkStart w:id="1" w:name="_Toc492795815"/>
-      <w:bookmarkStart w:id="2" w:name="_Toc464726362"/>
+      <w:bookmarkStart w:id="0" w:name="_Toc492795815"/>
+      <w:bookmarkStart w:id="1" w:name="_Toc465091084"/>
       <w:r>
         <w:t>Introduction</w:t>
       </w:r>
+      <w:bookmarkEnd w:id="0"/>
       <w:bookmarkEnd w:id="1"/>
+    </w:p>
+    <w:p>
+      <w:pPr>
+        <w:pStyle w:val="Textkrper"/>
+      </w:pPr>
+      <w:r>
+        <w:t>The project “</w:t>
+      </w:r>
+      <w:proofErr w:type="spellStart"/>
+      <w:r>
+        <w:t>SilverScreen</w:t>
+      </w:r>
+      <w:proofErr w:type="spellEnd"/>
+      <w:r>
+        <w:t xml:space="preserve">” should be an android application that gives you recommendations based on the movies you watched and enjoyed. </w:t>
+      </w:r>
+    </w:p>
+    <w:p>
+      <w:pPr>
+        <w:pStyle w:val="berschrift2"/>
+      </w:pPr>
+      <w:bookmarkStart w:id="2" w:name="_Toc492795816"/>
+      <w:bookmarkStart w:id="3" w:name="_Toc465091085"/>
+      <w:r>
+        <w:t>Purpose</w:t>
+      </w:r>
       <w:bookmarkEnd w:id="2"/>
+      <w:bookmarkEnd w:id="3"/>
     </w:p>
     <w:p>
       <w:pPr>
         <w:pStyle w:val="Textkrper"/>
       </w:pPr>
       <w:r>
-        <w:t>The project “</w:t>
-      </w:r>
-      <w:proofErr w:type="spellStart"/>
-      <w:r>
-        <w:t>SilverScreen</w:t>
-      </w:r>
-      <w:proofErr w:type="spellEnd"/>
-      <w:r>
-        <w:t xml:space="preserve">” should be an android application that gives you recommendations based on the movies you watched and enjoyed. </w:t>
+        <w:t>This SRS gives an overview of the requirements on the project.</w:t>
       </w:r>
     </w:p>
     <w:p>
       <w:pPr>
         <w:pStyle w:val="berschrift2"/>
       </w:pPr>
-      <w:bookmarkStart w:id="3" w:name="_Toc492795816"/>
-      <w:bookmarkStart w:id="4" w:name="_Toc464726363"/>
-      <w:r>
-        <w:t>Purpose</w:t>
-      </w:r>
-      <w:bookmarkEnd w:id="3"/>
+      <w:bookmarkStart w:id="4" w:name="_Toc492795817"/>
+      <w:bookmarkStart w:id="5" w:name="_Toc465091086"/>
+      <w:r>
+        <w:t>Scope</w:t>
+      </w:r>
       <w:bookmarkEnd w:id="4"/>
-    </w:p>
-    <w:p>
-      <w:pPr>
-        <w:pStyle w:val="Textkrper"/>
-      </w:pPr>
-      <w:r>
-        <w:t>This SRS gives an overview of the requirements on the project.</w:t>
-      </w:r>
-    </w:p>
-    <w:p>
-      <w:pPr>
-        <w:pStyle w:val="berschrift2"/>
-      </w:pPr>
-      <w:bookmarkStart w:id="5" w:name="_Toc492795817"/>
-      <w:bookmarkStart w:id="6" w:name="_Toc464726364"/>
-      <w:r>
-        <w:t>Scope</w:t>
-      </w:r>
       <w:bookmarkEnd w:id="5"/>
-      <w:bookmarkEnd w:id="6"/>
     </w:p>
     <w:p>
       <w:pPr>
@@ -4228,26 +4227,20 @@
         <w:rPr>
           <w:color w:val="000000"/>
         </w:rPr>
-        <w:t xml:space="preserve"> for the development in this project</w:t>
-      </w:r>
-      <w:r>
-        <w:rPr>
-          <w:color w:val="000000"/>
-        </w:rPr>
-        <w:t>.</w:t>
+        <w:t xml:space="preserve"> for the development in this project.</w:t>
       </w:r>
     </w:p>
     <w:p>
       <w:pPr>
         <w:pStyle w:val="berschrift2"/>
       </w:pPr>
-      <w:bookmarkStart w:id="7" w:name="_Toc492795818"/>
-      <w:bookmarkStart w:id="8" w:name="_Toc464726365"/>
+      <w:bookmarkStart w:id="6" w:name="_Toc492795818"/>
+      <w:bookmarkStart w:id="7" w:name="_Toc465091087"/>
       <w:r>
         <w:t>Definitions, Acronyms, and Abbreviations</w:t>
       </w:r>
+      <w:bookmarkEnd w:id="6"/>
       <w:bookmarkEnd w:id="7"/>
-      <w:bookmarkEnd w:id="8"/>
     </w:p>
     <w:p>
       <w:pPr>
@@ -4275,15 +4268,35 @@
     </w:p>
     <w:p>
       <w:pPr>
+        <w:pStyle w:val="Textkrper"/>
+        <w:numPr>
+          <w:ilvl w:val="0"/>
+          <w:numId w:val="8"/>
+        </w:numPr>
+      </w:pPr>
+      <w:r>
+        <w:t xml:space="preserve">API: </w:t>
+      </w:r>
+      <w:r>
+        <w:rPr>
+          <w:rFonts w:ascii="Arial" w:hAnsi="Arial" w:cs="Arial"/>
+          <w:color w:val="222222"/>
+          <w:shd w:val="clear" w:color="auto" w:fill="FFFFFF"/>
+        </w:rPr>
+        <w:t>Application Programming Interface</w:t>
+      </w:r>
+    </w:p>
+    <w:p>
+      <w:pPr>
         <w:pStyle w:val="berschrift2"/>
       </w:pPr>
-      <w:bookmarkStart w:id="9" w:name="_Toc492795819"/>
-      <w:bookmarkStart w:id="10" w:name="_Toc464726366"/>
+      <w:bookmarkStart w:id="8" w:name="_Toc492795819"/>
+      <w:bookmarkStart w:id="9" w:name="_Toc465091088"/>
       <w:r>
         <w:t>References</w:t>
       </w:r>
+      <w:bookmarkEnd w:id="8"/>
       <w:bookmarkEnd w:id="9"/>
-      <w:bookmarkEnd w:id="10"/>
     </w:p>
     <w:p>
       <w:pPr>
@@ -4351,13 +4364,13 @@
       <w:pPr>
         <w:pStyle w:val="berschrift2"/>
       </w:pPr>
-      <w:bookmarkStart w:id="11" w:name="_Toc492795820"/>
-      <w:bookmarkStart w:id="12" w:name="_Toc464726367"/>
+      <w:bookmarkStart w:id="10" w:name="_Toc492795820"/>
+      <w:bookmarkStart w:id="11" w:name="_Toc465091089"/>
       <w:r>
         <w:t>Overview</w:t>
       </w:r>
+      <w:bookmarkEnd w:id="10"/>
       <w:bookmarkEnd w:id="11"/>
-      <w:bookmarkEnd w:id="12"/>
     </w:p>
     <w:p>
       <w:r>
@@ -4399,15 +4412,7 @@
       </w:r>
       <w:proofErr w:type="spellEnd"/>
       <w:r>
-        <w:t xml:space="preserve"> in Karlsruhe – have just stated working on a Java based Android application which will make it </w:t>
-      </w:r>
-      <w:proofErr w:type="gramStart"/>
-      <w:r>
-        <w:t>easy  for</w:t>
-      </w:r>
-      <w:proofErr w:type="gramEnd"/>
-      <w:r>
-        <w:t xml:space="preserve"> you to select your next movie.</w:t>
+        <w:t xml:space="preserve"> in Karlsruhe – have just stated working on a Java based Android application which will make it easy  for you to select your next movie.</w:t>
       </w:r>
     </w:p>
     <w:p>
@@ -4453,14 +4458,12 @@
           <w:numId w:val="9"/>
         </w:numPr>
       </w:pPr>
-      <w:proofErr w:type="gramStart"/>
       <w:r>
         <w:t>provide</w:t>
       </w:r>
       <w:r>
         <w:t>s</w:t>
       </w:r>
-      <w:proofErr w:type="gramEnd"/>
       <w:r>
         <w:t xml:space="preserve"> an overview about the movie (posters, actors, </w:t>
       </w:r>
@@ -4499,86 +4502,79 @@
       <w:pPr>
         <w:pStyle w:val="berschrift1"/>
       </w:pPr>
-      <w:bookmarkStart w:id="13" w:name="_Toc492795821"/>
-      <w:bookmarkStart w:id="14" w:name="_Toc464726368"/>
+      <w:bookmarkStart w:id="12" w:name="_Toc492795821"/>
+      <w:bookmarkStart w:id="13" w:name="_Toc465091090"/>
       <w:r>
         <w:t>Overall Description</w:t>
       </w:r>
+      <w:bookmarkEnd w:id="12"/>
       <w:bookmarkEnd w:id="13"/>
+    </w:p>
+    <w:p>
+      <w:pPr>
+        <w:pStyle w:val="berschrift2"/>
+      </w:pPr>
+      <w:bookmarkStart w:id="14" w:name="_Toc465091091"/>
+      <w:r>
+        <w:t>Product Perspective</w:t>
+      </w:r>
       <w:bookmarkEnd w:id="14"/>
     </w:p>
     <w:p>
+      <w:r>
+        <w:t xml:space="preserve">The Android App should have a clearly structured User Interface, short loading times and small traffic use. </w:t>
+      </w:r>
+    </w:p>
+    <w:p>
       <w:pPr>
         <w:pStyle w:val="berschrift2"/>
       </w:pPr>
-      <w:bookmarkStart w:id="15" w:name="_Toc464726369"/>
-      <w:r>
-        <w:t>Product Perspective</w:t>
+      <w:bookmarkStart w:id="15" w:name="_Toc465091092"/>
+      <w:r>
+        <w:t>User characteristics</w:t>
       </w:r>
       <w:bookmarkEnd w:id="15"/>
     </w:p>
     <w:p>
       <w:r>
-        <w:t xml:space="preserve">The Android App should have a clearly structured User Interface, short loading times and small traffic use. </w:t>
+        <w:t>The user should have access to his account data from every Android device he is using which is made possible by storing the data in database.</w:t>
       </w:r>
     </w:p>
     <w:p>
       <w:pPr>
         <w:pStyle w:val="berschrift2"/>
       </w:pPr>
-      <w:bookmarkStart w:id="16" w:name="_Toc464726370"/>
-      <w:r>
-        <w:t>User characteristics</w:t>
+      <w:bookmarkStart w:id="16" w:name="_Toc465091093"/>
+      <w:r>
+        <w:t>Constraints</w:t>
       </w:r>
       <w:bookmarkEnd w:id="16"/>
     </w:p>
     <w:p>
       <w:r>
-        <w:t>The user should have access to his account data from every Android device he is using which is made possible by storing the data in database.</w:t>
+        <w:t xml:space="preserve">For adding a movie to his “watched and liked” list and updating the recommendations the device has to have </w:t>
+      </w:r>
+      <w:proofErr w:type="spellStart"/>
+      <w:r>
+        <w:t>a</w:t>
+      </w:r>
+      <w:proofErr w:type="spellEnd"/>
+      <w:r>
+        <w:t xml:space="preserve"> internet connection. The App will require an Android version higher than 4.0 .</w:t>
       </w:r>
     </w:p>
     <w:p>
       <w:pPr>
         <w:pStyle w:val="berschrift2"/>
       </w:pPr>
-      <w:bookmarkStart w:id="17" w:name="_Toc464726371"/>
-      <w:r>
-        <w:t>Constraints</w:t>
+      <w:bookmarkStart w:id="17" w:name="_Toc465091094"/>
+      <w:r>
+        <w:t xml:space="preserve">Assumptions and </w:t>
+      </w:r>
+      <w:r>
+        <w:t>Dependencies</w:t>
       </w:r>
       <w:bookmarkEnd w:id="17"/>
-    </w:p>
-    <w:p>
-      <w:r>
-        <w:t xml:space="preserve">For adding a movie to his “watched and liked” list and updating the recommendations the device has to have </w:t>
-      </w:r>
-      <w:proofErr w:type="spellStart"/>
-      <w:proofErr w:type="gramStart"/>
-      <w:r>
-        <w:t>a</w:t>
-      </w:r>
-      <w:proofErr w:type="spellEnd"/>
-      <w:proofErr w:type="gramEnd"/>
-      <w:r>
-        <w:t xml:space="preserve"> internet connection. The App will require an Android version higher than </w:t>
-      </w:r>
-      <w:proofErr w:type="gramStart"/>
-      <w:r>
-        <w:t>4.0 .</w:t>
-      </w:r>
-      <w:proofErr w:type="gramEnd"/>
-    </w:p>
-    <w:p>
-      <w:pPr>
-        <w:pStyle w:val="berschrift2"/>
-      </w:pPr>
-      <w:bookmarkStart w:id="18" w:name="_Toc464726372"/>
-      <w:r>
-        <w:t xml:space="preserve">Assumptions and </w:t>
-      </w:r>
-      <w:r>
-        <w:t>Dependencies</w:t>
-      </w:r>
-      <w:bookmarkEnd w:id="18"/>
     </w:p>
     <w:p>
       <w:pPr>
@@ -4600,13 +4596,14 @@
           <w:numId w:val="10"/>
         </w:numPr>
       </w:pPr>
-      <w:proofErr w:type="spellStart"/>
-      <w:r>
-        <w:t>Versioncontrol</w:t>
-      </w:r>
-      <w:proofErr w:type="spellEnd"/>
-      <w:r>
-        <w:t>: GitHub</w:t>
+      <w:r>
+        <w:t>Version</w:t>
+      </w:r>
+      <w:r>
+        <w:t>-C</w:t>
+      </w:r>
+      <w:r>
+        <w:t>ontrol: GitHub</w:t>
       </w:r>
     </w:p>
     <w:p>
@@ -4630,7 +4627,11 @@
         </w:numPr>
       </w:pPr>
       <w:r>
+        <w:lastRenderedPageBreak/>
         <w:t>Programming Language: Java</w:t>
+      </w:r>
+      <w:r>
+        <w:t>, PHP</w:t>
       </w:r>
     </w:p>
     <w:p>
@@ -4642,7 +4643,6 @@
         </w:numPr>
       </w:pPr>
       <w:r>
-        <w:lastRenderedPageBreak/>
         <w:t>Database: MySQL</w:t>
       </w:r>
     </w:p>
@@ -4663,73 +4663,71 @@
       <w:pPr>
         <w:pStyle w:val="berschrift1"/>
       </w:pPr>
-      <w:bookmarkStart w:id="19" w:name="_Toc492795822"/>
-      <w:bookmarkStart w:id="20" w:name="_Toc464726373"/>
+      <w:bookmarkStart w:id="18" w:name="_Toc492795822"/>
+      <w:bookmarkStart w:id="19" w:name="_Toc465091095"/>
       <w:r>
         <w:t>Specific Requirements</w:t>
       </w:r>
+      <w:bookmarkEnd w:id="18"/>
       <w:bookmarkEnd w:id="19"/>
+      <w:r>
+        <w:t xml:space="preserve"> </w:t>
+      </w:r>
+    </w:p>
+    <w:p>
+      <w:pPr>
+        <w:pStyle w:val="berschrift2"/>
+      </w:pPr>
+      <w:bookmarkStart w:id="20" w:name="_Toc465091096"/>
+      <w:r>
+        <w:t>Functionality</w:t>
+      </w:r>
       <w:bookmarkEnd w:id="20"/>
+    </w:p>
+    <w:p>
+      <w:pPr>
+        <w:ind w:left="720"/>
+      </w:pPr>
+      <w:r>
+        <w:t>&lt;Links to the Use cases&gt;</w:t>
+      </w:r>
+    </w:p>
+    <w:p>
+      <w:pPr>
+        <w:pStyle w:val="InfoBlue"/>
+      </w:pPr>
       <w:r>
         <w:t xml:space="preserve"> </w:t>
       </w:r>
-    </w:p>
-    <w:p>
-      <w:pPr>
-        <w:pStyle w:val="berschrift2"/>
-      </w:pPr>
-      <w:bookmarkStart w:id="21" w:name="_Toc464726374"/>
-      <w:r>
-        <w:t>Functionality</w:t>
-      </w:r>
-      <w:bookmarkEnd w:id="21"/>
-    </w:p>
-    <w:p>
-      <w:pPr>
-        <w:ind w:left="720"/>
-      </w:pPr>
-      <w:r>
-        <w:t>&lt;Links to the Use cases&gt;</w:t>
-      </w:r>
-    </w:p>
-    <w:p>
-      <w:pPr>
-        <w:pStyle w:val="InfoBlue"/>
-      </w:pPr>
-      <w:r>
-        <w:t xml:space="preserve"> </w:t>
-      </w:r>
-      <w:proofErr w:type="gramStart"/>
       <w:r>
         <w:t>[The requirement description.]</w:t>
       </w:r>
-      <w:proofErr w:type="gramEnd"/>
     </w:p>
     <w:p>
       <w:pPr>
         <w:pStyle w:val="berschrift2"/>
         <w:ind w:left="720" w:hanging="720"/>
       </w:pPr>
-      <w:bookmarkStart w:id="22" w:name="_Toc492795825"/>
-      <w:bookmarkStart w:id="23" w:name="_Toc464726375"/>
+      <w:bookmarkStart w:id="21" w:name="_Toc492795825"/>
+      <w:bookmarkStart w:id="22" w:name="_Toc465091097"/>
       <w:r>
         <w:t>Usability</w:t>
       </w:r>
+      <w:bookmarkEnd w:id="21"/>
       <w:bookmarkEnd w:id="22"/>
+      <w:r>
+        <w:t xml:space="preserve"> </w:t>
+      </w:r>
+    </w:p>
+    <w:p>
+      <w:pPr>
+        <w:pStyle w:val="berschrift3"/>
+      </w:pPr>
+      <w:bookmarkStart w:id="23" w:name="_Toc465091098"/>
+      <w:r>
+        <w:t>Training Time</w:t>
+      </w:r>
       <w:bookmarkEnd w:id="23"/>
-      <w:r>
-        <w:t xml:space="preserve"> </w:t>
-      </w:r>
-    </w:p>
-    <w:p>
-      <w:pPr>
-        <w:pStyle w:val="berschrift3"/>
-      </w:pPr>
-      <w:bookmarkStart w:id="24" w:name="_Toc464726376"/>
-      <w:r>
-        <w:t>Training Time</w:t>
-      </w:r>
-      <w:bookmarkEnd w:id="24"/>
     </w:p>
     <w:p>
       <w:pPr>
@@ -4740,18 +4738,21 @@
         </w:numPr>
       </w:pPr>
       <w:r>
-        <w:t>By the way we are designing the user interface the usage of the product should be intuitive and not require much introduction.</w:t>
+        <w:t>Given</w:t>
+      </w:r>
+      <w:r>
+        <w:t xml:space="preserve"> the way we are designing the user interface the usage of the product should be intuitive and not require much introduction.</w:t>
       </w:r>
     </w:p>
     <w:p>
       <w:pPr>
         <w:pStyle w:val="berschrift3"/>
       </w:pPr>
-      <w:bookmarkStart w:id="25" w:name="_Toc464726377"/>
+      <w:bookmarkStart w:id="24" w:name="_Toc465091099"/>
       <w:r>
         <w:t>Hardware Requirements</w:t>
       </w:r>
-      <w:bookmarkEnd w:id="25"/>
+      <w:bookmarkEnd w:id="24"/>
     </w:p>
     <w:p/>
     <w:p>
@@ -4788,11 +4789,11 @@
       <w:pPr>
         <w:pStyle w:val="berschrift3"/>
       </w:pPr>
-      <w:bookmarkStart w:id="26" w:name="_Toc464726378"/>
+      <w:bookmarkStart w:id="25" w:name="_Toc465091100"/>
       <w:r>
         <w:t>Software Requirements</w:t>
       </w:r>
-      <w:bookmarkEnd w:id="26"/>
+      <w:bookmarkEnd w:id="25"/>
       <w:r>
         <w:t xml:space="preserve"> </w:t>
       </w:r>
@@ -4820,26 +4821,26 @@
       <w:pPr>
         <w:pStyle w:val="berschrift2"/>
       </w:pPr>
-      <w:bookmarkStart w:id="27" w:name="_Toc492795827"/>
-      <w:bookmarkStart w:id="28" w:name="_Toc464726379"/>
+      <w:bookmarkStart w:id="26" w:name="_Toc492795827"/>
+      <w:bookmarkStart w:id="27" w:name="_Toc465091101"/>
       <w:r>
         <w:t>Reliability</w:t>
       </w:r>
+      <w:bookmarkEnd w:id="26"/>
       <w:bookmarkEnd w:id="27"/>
+      <w:r>
+        <w:t xml:space="preserve"> </w:t>
+      </w:r>
+    </w:p>
+    <w:p>
+      <w:pPr>
+        <w:pStyle w:val="berschrift3"/>
+      </w:pPr>
+      <w:bookmarkStart w:id="28" w:name="_Toc465091102"/>
+      <w:r>
+        <w:t>Availability</w:t>
+      </w:r>
       <w:bookmarkEnd w:id="28"/>
-      <w:r>
-        <w:t xml:space="preserve"> </w:t>
-      </w:r>
-    </w:p>
-    <w:p>
-      <w:pPr>
-        <w:pStyle w:val="berschrift3"/>
-      </w:pPr>
-      <w:bookmarkStart w:id="29" w:name="_Toc464726380"/>
-      <w:r>
-        <w:t>Availability</w:t>
-      </w:r>
-      <w:bookmarkEnd w:id="29"/>
     </w:p>
     <w:p/>
     <w:p>
@@ -4851,21 +4852,18 @@
         </w:numPr>
       </w:pPr>
       <w:r>
-        <w:t>95.00 % availability of the web application, 5.0</w:t>
-      </w:r>
-      <w:r>
-        <w:t>0% downtime because of backups etc.</w:t>
+        <w:t>95.00 % availability of the web application, 5.00% downtime because of backups etc.</w:t>
       </w:r>
     </w:p>
     <w:p>
       <w:pPr>
         <w:pStyle w:val="berschrift3"/>
       </w:pPr>
-      <w:bookmarkStart w:id="30" w:name="_Toc464726381"/>
+      <w:bookmarkStart w:id="29" w:name="_Toc465091103"/>
       <w:r>
         <w:t>Mean Time to Repair</w:t>
       </w:r>
-      <w:bookmarkEnd w:id="30"/>
+      <w:bookmarkEnd w:id="29"/>
     </w:p>
     <w:p>
       <w:pPr>
@@ -4883,11 +4881,11 @@
       <w:pPr>
         <w:pStyle w:val="berschrift3"/>
       </w:pPr>
-      <w:bookmarkStart w:id="31" w:name="_Toc464726382"/>
+      <w:bookmarkStart w:id="30" w:name="_Toc465091104"/>
       <w:r>
         <w:t>Maximum Bug Rate</w:t>
       </w:r>
-      <w:bookmarkEnd w:id="31"/>
+      <w:bookmarkEnd w:id="30"/>
     </w:p>
     <w:p>
       <w:pPr>
@@ -4905,11 +4903,11 @@
       <w:pPr>
         <w:pStyle w:val="berschrift3"/>
       </w:pPr>
-      <w:bookmarkStart w:id="32" w:name="_Toc464726383"/>
+      <w:bookmarkStart w:id="31" w:name="_Toc465091105"/>
       <w:r>
         <w:t>Bug Rate</w:t>
       </w:r>
-      <w:bookmarkEnd w:id="32"/>
+      <w:bookmarkEnd w:id="31"/>
     </w:p>
     <w:p>
       <w:pPr>
@@ -4927,23 +4925,23 @@
       <w:pPr>
         <w:pStyle w:val="berschrift2"/>
       </w:pPr>
-      <w:bookmarkStart w:id="33" w:name="_Toc492795829"/>
-      <w:bookmarkStart w:id="34" w:name="_Toc464726384"/>
+      <w:bookmarkStart w:id="32" w:name="_Toc492795829"/>
+      <w:bookmarkStart w:id="33" w:name="_Toc465091106"/>
       <w:r>
         <w:t>Performance</w:t>
       </w:r>
+      <w:bookmarkEnd w:id="32"/>
       <w:bookmarkEnd w:id="33"/>
+    </w:p>
+    <w:p>
+      <w:pPr>
+        <w:pStyle w:val="berschrift3"/>
+      </w:pPr>
+      <w:bookmarkStart w:id="34" w:name="_Toc465091107"/>
+      <w:r>
+        <w:t>Response Time</w:t>
+      </w:r>
       <w:bookmarkEnd w:id="34"/>
-    </w:p>
-    <w:p>
-      <w:pPr>
-        <w:pStyle w:val="berschrift3"/>
-      </w:pPr>
-      <w:bookmarkStart w:id="35" w:name="_Toc464726385"/>
-      <w:r>
-        <w:t>Response Time</w:t>
-      </w:r>
-      <w:bookmarkEnd w:id="35"/>
     </w:p>
     <w:p>
       <w:pPr>
@@ -4981,11 +4979,11 @@
       <w:pPr>
         <w:pStyle w:val="berschrift3"/>
       </w:pPr>
-      <w:bookmarkStart w:id="36" w:name="_Toc464726386"/>
+      <w:bookmarkStart w:id="35" w:name="_Toc465091108"/>
       <w:r>
         <w:t>Throughput</w:t>
       </w:r>
-      <w:bookmarkEnd w:id="36"/>
+      <w:bookmarkEnd w:id="35"/>
     </w:p>
     <w:p>
       <w:pPr>
@@ -5023,11 +5021,11 @@
       <w:pPr>
         <w:pStyle w:val="berschrift3"/>
       </w:pPr>
-      <w:bookmarkStart w:id="37" w:name="_Toc464726387"/>
+      <w:bookmarkStart w:id="36" w:name="_Toc465091109"/>
       <w:r>
         <w:t>Capacity</w:t>
       </w:r>
-      <w:bookmarkEnd w:id="37"/>
+      <w:bookmarkEnd w:id="36"/>
     </w:p>
     <w:p>
       <w:pPr>
@@ -5065,11 +5063,12 @@
       <w:pPr>
         <w:pStyle w:val="berschrift3"/>
       </w:pPr>
-      <w:bookmarkStart w:id="38" w:name="_Toc464726388"/>
-      <w:r>
+      <w:bookmarkStart w:id="37" w:name="_Toc465091110"/>
+      <w:r>
+        <w:lastRenderedPageBreak/>
         <w:t>Degradation modes</w:t>
       </w:r>
-      <w:bookmarkEnd w:id="38"/>
+      <w:bookmarkEnd w:id="37"/>
     </w:p>
     <w:p>
       <w:pPr>
@@ -5107,11 +5106,11 @@
       <w:pPr>
         <w:pStyle w:val="berschrift3"/>
       </w:pPr>
-      <w:bookmarkStart w:id="39" w:name="_Toc464726389"/>
+      <w:bookmarkStart w:id="38" w:name="_Toc465091111"/>
       <w:r>
         <w:t>Resource utilization</w:t>
       </w:r>
-      <w:bookmarkEnd w:id="39"/>
+      <w:bookmarkEnd w:id="38"/>
     </w:p>
     <w:p>
       <w:pPr>
@@ -5142,13 +5141,13 @@
       <w:pPr>
         <w:pStyle w:val="berschrift2"/>
       </w:pPr>
-      <w:bookmarkStart w:id="40" w:name="_Toc492795831"/>
-      <w:bookmarkStart w:id="41" w:name="_Toc464726390"/>
+      <w:bookmarkStart w:id="39" w:name="_Toc492795831"/>
+      <w:bookmarkStart w:id="40" w:name="_Toc465091112"/>
       <w:r>
         <w:t>Supportability</w:t>
       </w:r>
+      <w:bookmarkEnd w:id="39"/>
       <w:bookmarkEnd w:id="40"/>
-      <w:bookmarkEnd w:id="41"/>
     </w:p>
     <w:p>
       <w:pPr>
@@ -5190,13 +5189,13 @@
       <w:pPr>
         <w:pStyle w:val="berschrift2"/>
       </w:pPr>
-      <w:bookmarkStart w:id="42" w:name="_Toc492795833"/>
-      <w:bookmarkStart w:id="43" w:name="_Toc464726391"/>
+      <w:bookmarkStart w:id="41" w:name="_Toc492795833"/>
+      <w:bookmarkStart w:id="42" w:name="_Toc465091113"/>
       <w:r>
         <w:t>Design Constraints</w:t>
       </w:r>
+      <w:bookmarkEnd w:id="41"/>
       <w:bookmarkEnd w:id="42"/>
-      <w:bookmarkEnd w:id="43"/>
     </w:p>
     <w:p>
       <w:pPr>
@@ -5214,13 +5213,13 @@
       <w:pPr>
         <w:pStyle w:val="berschrift2"/>
       </w:pPr>
-      <w:bookmarkStart w:id="44" w:name="_Toc492795835"/>
-      <w:bookmarkStart w:id="45" w:name="_Toc464726392"/>
+      <w:bookmarkStart w:id="43" w:name="_Toc492795835"/>
+      <w:bookmarkStart w:id="44" w:name="_Toc465091114"/>
       <w:r>
         <w:t>On-line User Documentation and Help System Requirements</w:t>
       </w:r>
+      <w:bookmarkEnd w:id="43"/>
       <w:bookmarkEnd w:id="44"/>
-      <w:bookmarkEnd w:id="45"/>
     </w:p>
     <w:p>
       <w:pPr>
@@ -5238,13 +5237,13 @@
       <w:pPr>
         <w:pStyle w:val="berschrift2"/>
       </w:pPr>
-      <w:bookmarkStart w:id="46" w:name="_Toc492795836"/>
-      <w:bookmarkStart w:id="47" w:name="_Toc464726393"/>
+      <w:bookmarkStart w:id="45" w:name="_Toc492795836"/>
+      <w:bookmarkStart w:id="46" w:name="_Toc465091115"/>
       <w:r>
         <w:t>Purchased Components</w:t>
       </w:r>
+      <w:bookmarkEnd w:id="45"/>
       <w:bookmarkEnd w:id="46"/>
-      <w:bookmarkEnd w:id="47"/>
     </w:p>
     <w:p>
       <w:pPr>
@@ -5263,6 +5262,9 @@
         <w:t xml:space="preserve"> </w:t>
       </w:r>
       <w:r>
+        <w:t xml:space="preserve">server </w:t>
+      </w:r>
+      <w:r>
         <w:t>with a MySQL database</w:t>
       </w:r>
     </w:p>
@@ -5270,26 +5272,26 @@
       <w:pPr>
         <w:pStyle w:val="berschrift2"/>
       </w:pPr>
-      <w:bookmarkStart w:id="48" w:name="_Toc492795837"/>
-      <w:bookmarkStart w:id="49" w:name="_Toc464726394"/>
+      <w:bookmarkStart w:id="47" w:name="_Toc492795837"/>
+      <w:bookmarkStart w:id="48" w:name="_Toc465091116"/>
       <w:r>
         <w:t>Interfaces</w:t>
       </w:r>
+      <w:bookmarkEnd w:id="47"/>
       <w:bookmarkEnd w:id="48"/>
-      <w:bookmarkEnd w:id="49"/>
     </w:p>
     <w:p>
       <w:pPr>
         <w:pStyle w:val="berschrift3"/>
         <w:ind w:left="720" w:hanging="720"/>
       </w:pPr>
-      <w:bookmarkStart w:id="50" w:name="_Toc492795838"/>
-      <w:bookmarkStart w:id="51" w:name="_Toc464726395"/>
+      <w:bookmarkStart w:id="49" w:name="_Toc492795838"/>
+      <w:bookmarkStart w:id="50" w:name="_Toc465091117"/>
       <w:r>
         <w:t>User Interfaces</w:t>
       </w:r>
+      <w:bookmarkEnd w:id="49"/>
       <w:bookmarkEnd w:id="50"/>
-      <w:bookmarkEnd w:id="51"/>
     </w:p>
     <w:p>
       <w:pPr>
@@ -5320,13 +5322,13 @@
         <w:pStyle w:val="berschrift3"/>
         <w:ind w:left="720" w:hanging="720"/>
       </w:pPr>
-      <w:bookmarkStart w:id="52" w:name="_Toc492795839"/>
-      <w:bookmarkStart w:id="53" w:name="_Toc464726396"/>
+      <w:bookmarkStart w:id="51" w:name="_Toc492795839"/>
+      <w:bookmarkStart w:id="52" w:name="_Toc465091118"/>
       <w:r>
         <w:t>Hardware Interfaces</w:t>
       </w:r>
+      <w:bookmarkEnd w:id="51"/>
       <w:bookmarkEnd w:id="52"/>
-      <w:bookmarkEnd w:id="53"/>
     </w:p>
     <w:p>
       <w:pPr>
@@ -5345,13 +5347,13 @@
         <w:pStyle w:val="berschrift3"/>
         <w:ind w:left="720" w:hanging="720"/>
       </w:pPr>
-      <w:bookmarkStart w:id="54" w:name="_Toc492795840"/>
-      <w:bookmarkStart w:id="55" w:name="_Toc464726397"/>
+      <w:bookmarkStart w:id="53" w:name="_Toc492795840"/>
+      <w:bookmarkStart w:id="54" w:name="_Toc465091119"/>
       <w:r>
         <w:t>Software Interfaces</w:t>
       </w:r>
+      <w:bookmarkEnd w:id="53"/>
       <w:bookmarkEnd w:id="54"/>
-      <w:bookmarkEnd w:id="55"/>
     </w:p>
     <w:p>
       <w:pPr>
@@ -5379,16 +5381,33 @@
     </w:p>
     <w:p>
       <w:pPr>
+        <w:pStyle w:val="Listenabsatz"/>
+        <w:numPr>
+          <w:ilvl w:val="0"/>
+          <w:numId w:val="20"/>
+        </w:numPr>
+      </w:pPr>
+      <w:proofErr w:type="spellStart"/>
+      <w:r>
+        <w:t>SilverScreen</w:t>
+      </w:r>
+      <w:proofErr w:type="spellEnd"/>
+      <w:r>
+        <w:t xml:space="preserve"> API for database access</w:t>
+      </w:r>
+    </w:p>
+    <w:p>
+      <w:pPr>
         <w:pStyle w:val="berschrift3"/>
         <w:ind w:left="720" w:hanging="720"/>
       </w:pPr>
-      <w:bookmarkStart w:id="56" w:name="_Toc492795841"/>
-      <w:bookmarkStart w:id="57" w:name="_Toc464726398"/>
+      <w:bookmarkStart w:id="55" w:name="_Toc492795841"/>
+      <w:bookmarkStart w:id="56" w:name="_Toc465091120"/>
       <w:r>
         <w:t>Communications Interfaces</w:t>
       </w:r>
+      <w:bookmarkEnd w:id="55"/>
       <w:bookmarkEnd w:id="56"/>
-      <w:bookmarkEnd w:id="57"/>
     </w:p>
     <w:p>
       <w:pPr>
@@ -5406,13 +5425,13 @@
       <w:pPr>
         <w:pStyle w:val="berschrift2"/>
       </w:pPr>
-      <w:bookmarkStart w:id="58" w:name="_Toc492795842"/>
-      <w:bookmarkStart w:id="59" w:name="_Toc464726399"/>
+      <w:bookmarkStart w:id="57" w:name="_Toc492795842"/>
+      <w:bookmarkStart w:id="58" w:name="_Toc465091121"/>
       <w:r>
         <w:t>Licensing Requirements</w:t>
       </w:r>
+      <w:bookmarkEnd w:id="57"/>
       <w:bookmarkEnd w:id="58"/>
-      <w:bookmarkEnd w:id="59"/>
     </w:p>
     <w:p>
       <w:pPr>
@@ -5438,13 +5457,13 @@
       <w:pPr>
         <w:pStyle w:val="berschrift2"/>
       </w:pPr>
-      <w:bookmarkStart w:id="60" w:name="_Toc492795843"/>
-      <w:bookmarkStart w:id="61" w:name="_Toc464726400"/>
+      <w:bookmarkStart w:id="59" w:name="_Toc492795843"/>
+      <w:bookmarkStart w:id="60" w:name="_Toc465091122"/>
       <w:r>
         <w:t>Legal, Copyright, and Other Notices</w:t>
       </w:r>
+      <w:bookmarkEnd w:id="59"/>
       <w:bookmarkEnd w:id="60"/>
-      <w:bookmarkEnd w:id="61"/>
     </w:p>
     <w:p>
       <w:pPr>
@@ -5462,13 +5481,13 @@
       <w:pPr>
         <w:pStyle w:val="berschrift2"/>
       </w:pPr>
-      <w:bookmarkStart w:id="62" w:name="_Toc492795844"/>
-      <w:bookmarkStart w:id="63" w:name="_Toc464726401"/>
+      <w:bookmarkStart w:id="61" w:name="_Toc492795844"/>
+      <w:bookmarkStart w:id="62" w:name="_Toc465091123"/>
       <w:r>
         <w:t>Applicable Standards</w:t>
       </w:r>
+      <w:bookmarkEnd w:id="61"/>
       <w:bookmarkEnd w:id="62"/>
-      <w:bookmarkEnd w:id="63"/>
     </w:p>
     <w:p>
       <w:pPr>
@@ -5482,38 +5501,103 @@
         <w:t>(n/a)</w:t>
       </w:r>
     </w:p>
+    <w:p/>
+    <w:p/>
+    <w:p/>
+    <w:p/>
+    <w:p/>
+    <w:p/>
     <w:p>
       <w:pPr>
         <w:pStyle w:val="berschrift1"/>
       </w:pPr>
-      <w:bookmarkStart w:id="64" w:name="_Toc492795845"/>
-      <w:bookmarkStart w:id="65" w:name="_Toc464726402"/>
-      <w:r>
+      <w:bookmarkStart w:id="63" w:name="_Toc492795845"/>
+      <w:bookmarkStart w:id="64" w:name="_Toc465091124"/>
+      <w:r>
+        <w:lastRenderedPageBreak/>
         <w:t>Supporting Information</w:t>
       </w:r>
+      <w:bookmarkEnd w:id="63"/>
       <w:bookmarkEnd w:id="64"/>
+    </w:p>
+    <w:p>
+      <w:pPr>
+        <w:pStyle w:val="berschrift2"/>
+      </w:pPr>
+      <w:bookmarkStart w:id="65" w:name="_Toc465091125"/>
+      <w:r>
+        <w:t xml:space="preserve">Overall Use Case </w:t>
+      </w:r>
+      <w:proofErr w:type="spellStart"/>
+      <w:r>
+        <w:t>Diagramm</w:t>
+      </w:r>
       <w:bookmarkEnd w:id="65"/>
-    </w:p>
-    <w:p>
-      <w:pPr>
-        <w:pStyle w:val="berschrift2"/>
-      </w:pPr>
-      <w:bookmarkStart w:id="66" w:name="_Toc464726403"/>
-      <w:r>
-        <w:t xml:space="preserve">Overall Use Case </w:t>
-      </w:r>
-      <w:proofErr w:type="spellStart"/>
-      <w:r>
-        <w:t>Diagramm</w:t>
-      </w:r>
+      <w:proofErr w:type="spellEnd"/>
+    </w:p>
+    <w:p>
+      <w:r>
+        <w:rPr>
+          <w:noProof/>
+          <w:lang w:val="de-DE" w:eastAsia="de-DE"/>
+        </w:rPr>
+        <w:drawing>
+          <wp:inline distT="0" distB="0" distL="0" distR="0">
+            <wp:extent cx="5943600" cy="5229667"/>
+            <wp:effectExtent l="0" t="0" r="0" b="9525"/>
+            <wp:docPr id="2" name="Grafik 2" descr="C:\Users\Fabian\Downloads\usecase (1).png"/>
+            <wp:cNvGraphicFramePr>
+              <a:graphicFrameLocks xmlns:a="http://schemas.openxmlformats.org/drawingml/2006/main" noChangeAspect="1"/>
+            </wp:cNvGraphicFramePr>
+            <a:graphic xmlns:a="http://schemas.openxmlformats.org/drawingml/2006/main">
+              <a:graphicData uri="http://schemas.openxmlformats.org/drawingml/2006/picture">
+                <pic:pic xmlns:pic="http://schemas.openxmlformats.org/drawingml/2006/picture">
+                  <pic:nvPicPr>
+                    <pic:cNvPr id="0" name="Picture 1" descr="C:\Users\Fabian\Downloads\usecase (1).png"/>
+                    <pic:cNvPicPr>
+                      <a:picLocks noChangeAspect="1" noChangeArrowheads="1"/>
+                    </pic:cNvPicPr>
+                  </pic:nvPicPr>
+                  <pic:blipFill>
+                    <a:blip r:embed="rId13">
+                      <a:extLst>
+                        <a:ext uri="{28A0092B-C50C-407E-A947-70E740481C1C}">
+                          <a14:useLocalDpi xmlns:a14="http://schemas.microsoft.com/office/drawing/2010/main" val="0"/>
+                        </a:ext>
+                      </a:extLst>
+                    </a:blip>
+                    <a:srcRect/>
+                    <a:stretch>
+                      <a:fillRect/>
+                    </a:stretch>
+                  </pic:blipFill>
+                  <pic:spPr bwMode="auto">
+                    <a:xfrm>
+                      <a:off x="0" y="0"/>
+                      <a:ext cx="5943600" cy="5229667"/>
+                    </a:xfrm>
+                    <a:prstGeom prst="rect">
+                      <a:avLst/>
+                    </a:prstGeom>
+                    <a:noFill/>
+                    <a:ln>
+                      <a:noFill/>
+                    </a:ln>
+                  </pic:spPr>
+                </pic:pic>
+              </a:graphicData>
+            </a:graphic>
+          </wp:inline>
+        </w:drawing>
+      </w:r>
+      <w:bookmarkStart w:id="66" w:name="_GoBack"/>
       <w:bookmarkEnd w:id="66"/>
-      <w:proofErr w:type="spellEnd"/>
     </w:p>
     <w:sectPr>
-      <w:headerReference w:type="default" r:id="rId13"/>
-      <w:footerReference w:type="default" r:id="rId14"/>
-      <w:headerReference w:type="first" r:id="rId15"/>
-      <w:footerReference w:type="first" r:id="rId16"/>
+      <w:headerReference w:type="default" r:id="rId14"/>
+      <w:footerReference w:type="default" r:id="rId15"/>
+      <w:headerReference w:type="first" r:id="rId16"/>
+      <w:footerReference w:type="first" r:id="rId17"/>
       <w:pgSz w:w="12240" w:h="15840" w:code="1"/>
       <w:pgMar w:top="1440" w:right="1440" w:bottom="1440" w:left="1440" w:header="720" w:footer="720" w:gutter="0"/>
       <w:cols w:space="720"/>
@@ -5711,7 +5795,7 @@
               <w:rStyle w:val="Seitenzahl"/>
               <w:noProof/>
             </w:rPr>
-            <w:t>2</w:t>
+            <w:t>7</w:t>
           </w:r>
           <w:r>
             <w:rPr>
@@ -8954,6 +9038,7 @@
   <w:style w:type="character" w:default="1" w:styleId="Absatz-Standardschriftart">
     <w:name w:val="Default Paragraph Font"/>
     <w:uiPriority w:val="1"/>
+    <w:semiHidden/>
     <w:unhideWhenUsed/>
   </w:style>
   <w:style w:type="table" w:default="1" w:styleId="NormaleTabelle">
@@ -9753,6 +9838,7 @@
   <w:style w:type="character" w:default="1" w:styleId="Absatz-Standardschriftart">
     <w:name w:val="Default Paragraph Font"/>
     <w:uiPriority w:val="1"/>
+    <w:semiHidden/>
     <w:unhideWhenUsed/>
   </w:style>
   <w:style w:type="table" w:default="1" w:styleId="NormaleTabelle">
@@ -10529,7 +10615,7 @@
 </file>
 
 <file path=customXml/itemProps1.xml><?xml version="1.0" encoding="utf-8"?>
-<ds:datastoreItem xmlns:ds="http://schemas.openxmlformats.org/officeDocument/2006/customXml" ds:itemID="{52D195F6-4842-4D51-9793-86C1C44B4DE8}">
+<ds:datastoreItem xmlns:ds="http://schemas.openxmlformats.org/officeDocument/2006/customXml" ds:itemID="{4AD7BF0C-E15C-49F5-9A06-8CF862D4F4B5}">
   <ds:schemaRefs>
     <ds:schemaRef ds:uri="http://schemas.openxmlformats.org/officeDocument/2006/bibliography"/>
   </ds:schemaRefs>

</xml_diff>